<commit_message>
commit sebas inicio de pagina peticiones
</commit_message>
<xml_diff>
--- a/Requisitos.docx
+++ b/Requisitos.docx
@@ -107,18 +107,8 @@
           <w:sz w:val="36"/>
           <w:szCs w:val="36"/>
         </w:rPr>
-        <w:t xml:space="preserve">Recinto </w:t>
-      </w:r>
-      <w:proofErr w:type="spellStart"/>
-      <w:r>
-        <w:rPr>
-          <w:b/>
-          <w:sz w:val="36"/>
-          <w:szCs w:val="36"/>
-        </w:rPr>
-        <w:t>Corobicí</w:t>
-      </w:r>
-      <w:proofErr w:type="spellEnd"/>
+        <w:t>Recinto Corobicí</w:t>
+      </w:r>
     </w:p>
     <w:p>
       <w:pPr>
@@ -216,23 +206,13 @@
           <w:szCs w:val="36"/>
         </w:rPr>
       </w:pPr>
-      <w:proofErr w:type="spellStart"/>
-      <w:r>
-        <w:rPr>
-          <w:b/>
-          <w:sz w:val="36"/>
-          <w:szCs w:val="36"/>
-        </w:rPr>
-        <w:t>Juergen</w:t>
-      </w:r>
-      <w:proofErr w:type="spellEnd"/>
-      <w:r>
-        <w:rPr>
-          <w:b/>
-          <w:sz w:val="36"/>
-          <w:szCs w:val="36"/>
-        </w:rPr>
-        <w:t xml:space="preserve"> Segura Chevez</w:t>
+      <w:r>
+        <w:rPr>
+          <w:b/>
+          <w:sz w:val="36"/>
+          <w:szCs w:val="36"/>
+        </w:rPr>
+        <w:t>Juergen Segura Chevez</w:t>
       </w:r>
     </w:p>
     <w:p>
@@ -464,7 +444,6 @@
         </w:rPr>
         <w:t xml:space="preserve">con </w:t>
       </w:r>
-      <w:proofErr w:type="spellStart"/>
       <w:r>
         <w:rPr>
           <w:lang w:val="es-ES"/>
@@ -487,14 +466,7 @@
         <w:rPr>
           <w:lang w:val="es-ES"/>
         </w:rPr>
-        <w:t>pp</w:t>
-      </w:r>
-      <w:proofErr w:type="spellEnd"/>
-      <w:r>
-        <w:rPr>
-          <w:lang w:val="es-ES"/>
-        </w:rPr>
-        <w:t xml:space="preserve"> para la administración de peticiones</w:t>
+        <w:t>pp para la administración de peticiones</w:t>
       </w:r>
     </w:p>
     <w:p>
@@ -533,21 +505,7 @@
         <w:rPr>
           <w:lang w:val="es-ES"/>
         </w:rPr>
-        <w:t xml:space="preserve">, reserva de espacios </w:t>
-      </w:r>
-      <w:proofErr w:type="gramStart"/>
-      <w:r>
-        <w:rPr>
-          <w:lang w:val="es-ES"/>
-        </w:rPr>
-        <w:t>COVID[</w:t>
-      </w:r>
-      <w:proofErr w:type="gramEnd"/>
-      <w:r>
-        <w:rPr>
-          <w:lang w:val="es-ES"/>
-        </w:rPr>
-        <w:t>opcional]</w:t>
+        <w:t>, reserva de espacios COVID[opcional]</w:t>
       </w:r>
       <w:r>
         <w:rPr>
@@ -562,143 +520,75 @@
           <w:lang w:val="es-ES"/>
         </w:rPr>
       </w:pPr>
-      <w:proofErr w:type="spellStart"/>
-      <w:r>
-        <w:rPr>
-          <w:lang w:val="es-ES"/>
-        </w:rPr>
-        <w:t>Pagina</w:t>
-      </w:r>
-      <w:proofErr w:type="spellEnd"/>
-      <w:r>
-        <w:rPr>
-          <w:lang w:val="es-ES"/>
-        </w:rPr>
-        <w:t xml:space="preserve"> de </w:t>
-      </w:r>
-      <w:proofErr w:type="spellStart"/>
-      <w:r>
-        <w:rPr>
-          <w:lang w:val="es-ES"/>
-        </w:rPr>
-        <w:t>login</w:t>
-      </w:r>
-      <w:proofErr w:type="spellEnd"/>
-    </w:p>
-    <w:p>
-      <w:pPr>
-        <w:rPr>
-          <w:lang w:val="es-ES"/>
-        </w:rPr>
-      </w:pPr>
-      <w:proofErr w:type="spellStart"/>
-      <w:r>
-        <w:rPr>
-          <w:lang w:val="es-ES"/>
-        </w:rPr>
-        <w:t>Pagina</w:t>
-      </w:r>
-      <w:proofErr w:type="spellEnd"/>
-      <w:r>
-        <w:rPr>
-          <w:lang w:val="es-ES"/>
-        </w:rPr>
-        <w:t xml:space="preserve"> de registro</w:t>
-      </w:r>
-    </w:p>
-    <w:p>
-      <w:pPr>
-        <w:rPr>
-          <w:lang w:val="es-ES"/>
-        </w:rPr>
-      </w:pPr>
-      <w:proofErr w:type="spellStart"/>
-      <w:r>
-        <w:rPr>
-          <w:lang w:val="es-ES"/>
-        </w:rPr>
-        <w:t>Pagina</w:t>
-      </w:r>
-      <w:proofErr w:type="spellEnd"/>
-      <w:r>
-        <w:rPr>
-          <w:lang w:val="es-ES"/>
-        </w:rPr>
-        <w:t xml:space="preserve"> de aceptación de usuarios</w:t>
-      </w:r>
-      <w:r>
-        <w:rPr>
-          <w:lang w:val="es-ES"/>
-        </w:rPr>
-        <w:t xml:space="preserve"> (pensar en correo electrónico para aprobación sin entrar a la </w:t>
-      </w:r>
-      <w:proofErr w:type="spellStart"/>
-      <w:r>
-        <w:rPr>
-          <w:lang w:val="es-ES"/>
-        </w:rPr>
-        <w:t>pagina</w:t>
-      </w:r>
-      <w:proofErr w:type="spellEnd"/>
-      <w:r>
-        <w:rPr>
-          <w:lang w:val="es-ES"/>
-        </w:rPr>
-        <w:t>, interacción con usuarios)</w:t>
-      </w:r>
-    </w:p>
-    <w:p>
-      <w:pPr>
-        <w:rPr>
-          <w:lang w:val="es-ES"/>
-        </w:rPr>
-      </w:pPr>
-      <w:proofErr w:type="spellStart"/>
-      <w:r>
-        <w:rPr>
-          <w:lang w:val="es-ES"/>
-        </w:rPr>
-        <w:t>Pagina</w:t>
-      </w:r>
-      <w:proofErr w:type="spellEnd"/>
-      <w:r>
-        <w:rPr>
-          <w:lang w:val="es-ES"/>
-        </w:rPr>
-        <w:t xml:space="preserve"> de administración de usuarios (CRUD)</w:t>
-      </w:r>
-    </w:p>
-    <w:p>
-      <w:pPr>
-        <w:rPr>
-          <w:lang w:val="es-ES"/>
-        </w:rPr>
-      </w:pPr>
-      <w:r>
-        <w:rPr>
-          <w:lang w:val="es-ES"/>
-        </w:rPr>
-        <w:t xml:space="preserve">Formulario para registro de </w:t>
-      </w:r>
-      <w:proofErr w:type="gramStart"/>
-      <w:r>
-        <w:rPr>
-          <w:lang w:val="es-ES"/>
-        </w:rPr>
-        <w:t>peticiones</w:t>
-      </w:r>
-      <w:r>
-        <w:rPr>
-          <w:lang w:val="es-ES"/>
-        </w:rPr>
-        <w:t>(</w:t>
-      </w:r>
-      <w:proofErr w:type="gramEnd"/>
-      <w:r>
-        <w:rPr>
-          <w:lang w:val="es-ES"/>
-        </w:rPr>
-        <w:t>CRUD)</w:t>
+      <w:r>
+        <w:rPr>
+          <w:lang w:val="es-ES"/>
+        </w:rPr>
+        <w:t>Pagina de login</w:t>
+      </w:r>
+    </w:p>
+    <w:p>
+      <w:pPr>
+        <w:rPr>
+          <w:lang w:val="es-ES"/>
+        </w:rPr>
+      </w:pPr>
+      <w:r>
+        <w:rPr>
+          <w:lang w:val="es-ES"/>
+        </w:rPr>
+        <w:t>Pagina de registro</w:t>
+      </w:r>
+    </w:p>
+    <w:p>
+      <w:pPr>
+        <w:rPr>
+          <w:lang w:val="es-ES"/>
+        </w:rPr>
+      </w:pPr>
+      <w:r>
+        <w:rPr>
+          <w:lang w:val="es-ES"/>
+        </w:rPr>
+        <w:t>Pagina de aceptación de usuarios</w:t>
+      </w:r>
+      <w:r>
+        <w:rPr>
+          <w:lang w:val="es-ES"/>
+        </w:rPr>
+        <w:t xml:space="preserve"> (pensar en correo electrónico para aprobación sin entrar a la pagina, interacción con usuarios)</w:t>
+      </w:r>
+    </w:p>
+    <w:p>
+      <w:pPr>
+        <w:rPr>
+          <w:lang w:val="es-ES"/>
+        </w:rPr>
+      </w:pPr>
+      <w:r>
+        <w:rPr>
+          <w:lang w:val="es-ES"/>
+        </w:rPr>
+        <w:t>Pagina de administración de usuarios (CRUD)</w:t>
+      </w:r>
+    </w:p>
+    <w:p>
+      <w:pPr>
+        <w:rPr>
+          <w:lang w:val="es-ES"/>
+        </w:rPr>
+      </w:pPr>
+      <w:r>
+        <w:rPr>
+          <w:lang w:val="es-ES"/>
+        </w:rPr>
+        <w:t>Formulario para registro de peticiones</w:t>
+      </w:r>
+      <w:r>
+        <w:rPr>
+          <w:lang w:val="es-ES"/>
+        </w:rPr>
+        <w:t>(CRUD)</w:t>
       </w:r>
     </w:p>
     <w:p>
@@ -758,7 +648,6 @@
         </w:rPr>
         <w:t xml:space="preserve">Mensaje </w:t>
       </w:r>
-      <w:proofErr w:type="spellStart"/>
       <w:r>
         <w:rPr>
           <w:lang w:val="es-ES"/>
@@ -769,14 +658,7 @@
         <w:rPr>
           <w:lang w:val="es-ES"/>
         </w:rPr>
-        <w:t>s</w:t>
-      </w:r>
-      <w:proofErr w:type="spellEnd"/>
-      <w:r>
-        <w:rPr>
-          <w:lang w:val="es-ES"/>
-        </w:rPr>
-        <w:t xml:space="preserve"> de petición guardada</w:t>
+        <w:t>s de petición guardada</w:t>
       </w:r>
     </w:p>
     <w:p>
@@ -861,21 +743,7 @@
         <w:rPr>
           <w:lang w:val="es-ES"/>
         </w:rPr>
-        <w:t xml:space="preserve">Back </w:t>
-      </w:r>
-      <w:proofErr w:type="spellStart"/>
-      <w:r>
-        <w:rPr>
-          <w:lang w:val="es-ES"/>
-        </w:rPr>
-        <w:t>end</w:t>
-      </w:r>
-      <w:proofErr w:type="spellEnd"/>
-      <w:r>
-        <w:rPr>
-          <w:lang w:val="es-ES"/>
-        </w:rPr>
-        <w:t xml:space="preserve"> en servidor web</w:t>
+        <w:t>Back end en servidor web</w:t>
       </w:r>
     </w:p>
     <w:p>
@@ -1028,25 +896,7 @@
                 <w:color w:val="000000"/>
                 <w:lang w:val="es-ES" w:eastAsia="es-CR"/>
               </w:rPr>
-              <w:t xml:space="preserve">Pagina general de la iglesia con información de Ministerios (Grupo de oración, Escuela de Ministerios, Odres Nuevos, Ubicación de la iglesia, Contacto, reserva de espacios </w:t>
-            </w:r>
-            <w:proofErr w:type="gramStart"/>
-            <w:r>
-              <w:rPr>
-                <w:rFonts w:ascii="Calibri" w:eastAsia="Times New Roman" w:hAnsi="Calibri" w:cs="Calibri"/>
-                <w:color w:val="000000"/>
-                <w:lang w:val="es-ES" w:eastAsia="es-CR"/>
-              </w:rPr>
-              <w:t>COVID[</w:t>
-            </w:r>
-            <w:proofErr w:type="gramEnd"/>
-            <w:r>
-              <w:rPr>
-                <w:rFonts w:ascii="Calibri" w:eastAsia="Times New Roman" w:hAnsi="Calibri" w:cs="Calibri"/>
-                <w:color w:val="000000"/>
-                <w:lang w:val="es-ES" w:eastAsia="es-CR"/>
-              </w:rPr>
-              <w:t>opcional])</w:t>
+              <w:t>Pagina general de la iglesia con información de Ministerios (Grupo de oración, Escuela de Ministerios, Odres Nuevos, Ubicación de la iglesia, Contacto, reserva de espacios COVID[opcional])</w:t>
             </w:r>
           </w:p>
         </w:tc>
@@ -1126,34 +976,14 @@
                 <w:lang w:eastAsia="es-CR"/>
               </w:rPr>
             </w:pPr>
-            <w:proofErr w:type="spellStart"/>
             <w:r>
               <w:rPr>
                 <w:rFonts w:ascii="Calibri" w:eastAsia="Times New Roman" w:hAnsi="Calibri" w:cs="Calibri"/>
                 <w:color w:val="000000"/>
                 <w:lang w:val="es-ES" w:eastAsia="es-CR"/>
               </w:rPr>
-              <w:t>Pagina</w:t>
-            </w:r>
-            <w:proofErr w:type="spellEnd"/>
-            <w:r>
-              <w:rPr>
-                <w:rFonts w:ascii="Calibri" w:eastAsia="Times New Roman" w:hAnsi="Calibri" w:cs="Calibri"/>
-                <w:color w:val="000000"/>
-                <w:lang w:val="es-ES" w:eastAsia="es-CR"/>
-              </w:rPr>
-              <w:t xml:space="preserve"> de </w:t>
-            </w:r>
-            <w:proofErr w:type="spellStart"/>
-            <w:r>
-              <w:rPr>
-                <w:rFonts w:ascii="Calibri" w:eastAsia="Times New Roman" w:hAnsi="Calibri" w:cs="Calibri"/>
-                <w:color w:val="000000"/>
-                <w:lang w:val="es-ES" w:eastAsia="es-CR"/>
-              </w:rPr>
-              <w:t>login</w:t>
-            </w:r>
-            <w:proofErr w:type="spellEnd"/>
+              <w:t>Pagina de login</w:t>
+            </w:r>
           </w:p>
         </w:tc>
         <w:tc>
@@ -1189,25 +1019,16 @@
             <w:shd w:val="clear" w:color="000000" w:fill="C6EFCE"/>
             <w:noWrap/>
             <w:vAlign w:val="bottom"/>
-            <w:hideMark/>
-          </w:tcPr>
-          <w:p>
-            <w:pPr>
-              <w:spacing w:after="0" w:line="240" w:lineRule="auto"/>
-              <w:rPr>
-                <w:rFonts w:ascii="Calibri" w:eastAsia="Times New Roman" w:hAnsi="Calibri" w:cs="Calibri"/>
-                <w:color w:val="006100"/>
-                <w:lang w:eastAsia="es-CR"/>
-              </w:rPr>
-            </w:pPr>
-            <w:r>
-              <w:rPr>
-                <w:rFonts w:ascii="Calibri" w:eastAsia="Times New Roman" w:hAnsi="Calibri" w:cs="Calibri"/>
-                <w:color w:val="006100"/>
-                <w:lang w:eastAsia="es-CR"/>
-              </w:rPr>
-              <w:t>Falta paleta de colores</w:t>
-            </w:r>
+          </w:tcPr>
+          <w:p>
+            <w:pPr>
+              <w:spacing w:after="0" w:line="240" w:lineRule="auto"/>
+              <w:rPr>
+                <w:rFonts w:ascii="Calibri" w:eastAsia="Times New Roman" w:hAnsi="Calibri" w:cs="Calibri"/>
+                <w:color w:val="006100"/>
+                <w:lang w:eastAsia="es-CR"/>
+              </w:rPr>
+            </w:pPr>
           </w:p>
         </w:tc>
       </w:tr>
@@ -1232,23 +1053,13 @@
                 <w:lang w:eastAsia="es-CR"/>
               </w:rPr>
             </w:pPr>
-            <w:proofErr w:type="spellStart"/>
             <w:r>
               <w:rPr>
                 <w:rFonts w:ascii="Calibri" w:eastAsia="Times New Roman" w:hAnsi="Calibri" w:cs="Calibri"/>
                 <w:color w:val="000000"/>
                 <w:lang w:val="es-ES" w:eastAsia="es-CR"/>
               </w:rPr>
-              <w:t>Pagina</w:t>
-            </w:r>
-            <w:proofErr w:type="spellEnd"/>
-            <w:r>
-              <w:rPr>
-                <w:rFonts w:ascii="Calibri" w:eastAsia="Times New Roman" w:hAnsi="Calibri" w:cs="Calibri"/>
-                <w:color w:val="000000"/>
-                <w:lang w:val="es-ES" w:eastAsia="es-CR"/>
-              </w:rPr>
-              <w:t xml:space="preserve"> de registro</w:t>
+              <w:t>Pagina de registro</w:t>
             </w:r>
           </w:p>
         </w:tc>
@@ -1275,7 +1086,7 @@
                 <w:color w:val="006100"/>
                 <w:lang w:eastAsia="es-CR"/>
               </w:rPr>
-              <w:t> </w:t>
+              <w:t>Sí</w:t>
             </w:r>
           </w:p>
         </w:tc>
@@ -1302,7 +1113,7 @@
                 <w:color w:val="006100"/>
                 <w:lang w:eastAsia="es-CR"/>
               </w:rPr>
-              <w:t> </w:t>
+              <w:t>Falta paleta de colores</w:t>
             </w:r>
           </w:p>
         </w:tc>
@@ -1328,41 +1139,13 @@
                 <w:lang w:eastAsia="es-CR"/>
               </w:rPr>
             </w:pPr>
-            <w:proofErr w:type="spellStart"/>
             <w:r>
               <w:rPr>
                 <w:rFonts w:ascii="Calibri" w:eastAsia="Times New Roman" w:hAnsi="Calibri" w:cs="Calibri"/>
                 <w:color w:val="000000"/>
                 <w:lang w:val="es-ES" w:eastAsia="es-CR"/>
               </w:rPr>
-              <w:t>Pagina</w:t>
-            </w:r>
-            <w:proofErr w:type="spellEnd"/>
-            <w:r>
-              <w:rPr>
-                <w:rFonts w:ascii="Calibri" w:eastAsia="Times New Roman" w:hAnsi="Calibri" w:cs="Calibri"/>
-                <w:color w:val="000000"/>
-                <w:lang w:val="es-ES" w:eastAsia="es-CR"/>
-              </w:rPr>
-              <w:t xml:space="preserve"> de aceptación de usuarios (pensar en correo electrónico para aprobación sin entrar a la </w:t>
-            </w:r>
-            <w:proofErr w:type="spellStart"/>
-            <w:r>
-              <w:rPr>
-                <w:rFonts w:ascii="Calibri" w:eastAsia="Times New Roman" w:hAnsi="Calibri" w:cs="Calibri"/>
-                <w:color w:val="000000"/>
-                <w:lang w:val="es-ES" w:eastAsia="es-CR"/>
-              </w:rPr>
-              <w:t>pagina</w:t>
-            </w:r>
-            <w:proofErr w:type="spellEnd"/>
-            <w:r>
-              <w:rPr>
-                <w:rFonts w:ascii="Calibri" w:eastAsia="Times New Roman" w:hAnsi="Calibri" w:cs="Calibri"/>
-                <w:color w:val="000000"/>
-                <w:lang w:val="es-ES" w:eastAsia="es-CR"/>
-              </w:rPr>
-              <w:t>, interacción con usuarios)</w:t>
+              <w:t>Pagina de aceptación de usuarios (pensar en correo electrónico para aprobación sin entrar a la pagina, interacción con usuarios)</w:t>
             </w:r>
           </w:p>
         </w:tc>
@@ -1442,23 +1225,13 @@
                 <w:lang w:eastAsia="es-CR"/>
               </w:rPr>
             </w:pPr>
-            <w:proofErr w:type="spellStart"/>
             <w:r>
               <w:rPr>
                 <w:rFonts w:ascii="Calibri" w:eastAsia="Times New Roman" w:hAnsi="Calibri" w:cs="Calibri"/>
                 <w:color w:val="000000"/>
                 <w:lang w:val="es-ES" w:eastAsia="es-CR"/>
               </w:rPr>
-              <w:t>Pagina</w:t>
-            </w:r>
-            <w:proofErr w:type="spellEnd"/>
-            <w:r>
-              <w:rPr>
-                <w:rFonts w:ascii="Calibri" w:eastAsia="Times New Roman" w:hAnsi="Calibri" w:cs="Calibri"/>
-                <w:color w:val="000000"/>
-                <w:lang w:val="es-ES" w:eastAsia="es-CR"/>
-              </w:rPr>
-              <w:t xml:space="preserve"> de administración de usuarios (CRUD)</w:t>
+              <w:t>Pagina de administración de usuarios (CRUD)</w:t>
             </w:r>
           </w:p>
         </w:tc>
@@ -1544,25 +1317,7 @@
                 <w:color w:val="000000"/>
                 <w:lang w:val="es-ES" w:eastAsia="es-CR"/>
               </w:rPr>
-              <w:t xml:space="preserve">Formulario para registro de </w:t>
-            </w:r>
-            <w:proofErr w:type="gramStart"/>
-            <w:r>
-              <w:rPr>
-                <w:rFonts w:ascii="Calibri" w:eastAsia="Times New Roman" w:hAnsi="Calibri" w:cs="Calibri"/>
-                <w:color w:val="000000"/>
-                <w:lang w:val="es-ES" w:eastAsia="es-CR"/>
-              </w:rPr>
-              <w:t>peticiones(</w:t>
-            </w:r>
-            <w:proofErr w:type="gramEnd"/>
-            <w:r>
-              <w:rPr>
-                <w:rFonts w:ascii="Calibri" w:eastAsia="Times New Roman" w:hAnsi="Calibri" w:cs="Calibri"/>
-                <w:color w:val="000000"/>
-                <w:lang w:val="es-ES" w:eastAsia="es-CR"/>
-              </w:rPr>
-              <w:t>CRUD)</w:t>
+              <w:t>Formulario para registro de peticiones(CRUD)</w:t>
             </w:r>
           </w:p>
         </w:tc>
@@ -1677,6 +1432,14 @@
               </w:rPr>
               <w:t> </w:t>
             </w:r>
+            <w:r>
+              <w:rPr>
+                <w:rFonts w:ascii="Calibri" w:eastAsia="Times New Roman" w:hAnsi="Calibri" w:cs="Calibri"/>
+                <w:color w:val="006100"/>
+                <w:lang w:eastAsia="es-CR"/>
+              </w:rPr>
+              <w:t xml:space="preserve">… </w:t>
+            </w:r>
           </w:p>
         </w:tc>
         <w:tc>
@@ -1703,6 +1466,14 @@
                 <w:lang w:eastAsia="es-CR"/>
               </w:rPr>
               <w:t> </w:t>
+            </w:r>
+            <w:r>
+              <w:rPr>
+                <w:rFonts w:ascii="Calibri" w:eastAsia="Times New Roman" w:hAnsi="Calibri" w:cs="Calibri"/>
+                <w:color w:val="006100"/>
+                <w:lang w:eastAsia="es-CR"/>
+              </w:rPr>
+              <w:t>En proceso(Sebas)…</w:t>
             </w:r>
           </w:p>
         </w:tc>
@@ -1906,25 +1677,7 @@
                 <w:color w:val="000000"/>
                 <w:lang w:val="es-ES" w:eastAsia="es-CR"/>
               </w:rPr>
-              <w:t xml:space="preserve">Mensaje </w:t>
-            </w:r>
-            <w:proofErr w:type="spellStart"/>
-            <w:r>
-              <w:rPr>
-                <w:rFonts w:ascii="Calibri" w:eastAsia="Times New Roman" w:hAnsi="Calibri" w:cs="Calibri"/>
-                <w:color w:val="000000"/>
-                <w:lang w:val="es-ES" w:eastAsia="es-CR"/>
-              </w:rPr>
-              <w:t>Js</w:t>
-            </w:r>
-            <w:proofErr w:type="spellEnd"/>
-            <w:r>
-              <w:rPr>
-                <w:rFonts w:ascii="Calibri" w:eastAsia="Times New Roman" w:hAnsi="Calibri" w:cs="Calibri"/>
-                <w:color w:val="000000"/>
-                <w:lang w:val="es-ES" w:eastAsia="es-CR"/>
-              </w:rPr>
-              <w:t xml:space="preserve"> de petición guardada</w:t>
+              <w:t>Mensaje Js de petición guardada</w:t>
             </w:r>
           </w:p>
         </w:tc>

</xml_diff>

<commit_message>
Mejoras visuales a registros
</commit_message>
<xml_diff>
--- a/Requisitos.docx
+++ b/Requisitos.docx
@@ -107,8 +107,18 @@
           <w:sz w:val="36"/>
           <w:szCs w:val="36"/>
         </w:rPr>
-        <w:t>Recinto Corobicí</w:t>
-      </w:r>
+        <w:t xml:space="preserve">Recinto </w:t>
+      </w:r>
+      <w:proofErr w:type="spellStart"/>
+      <w:r>
+        <w:rPr>
+          <w:b/>
+          <w:sz w:val="36"/>
+          <w:szCs w:val="36"/>
+        </w:rPr>
+        <w:t>Corobicí</w:t>
+      </w:r>
+      <w:proofErr w:type="spellEnd"/>
     </w:p>
     <w:p>
       <w:pPr>
@@ -206,13 +216,23 @@
           <w:szCs w:val="36"/>
         </w:rPr>
       </w:pPr>
-      <w:r>
-        <w:rPr>
-          <w:b/>
-          <w:sz w:val="36"/>
-          <w:szCs w:val="36"/>
-        </w:rPr>
-        <w:t>Juergen Segura Chevez</w:t>
+      <w:proofErr w:type="spellStart"/>
+      <w:r>
+        <w:rPr>
+          <w:b/>
+          <w:sz w:val="36"/>
+          <w:szCs w:val="36"/>
+        </w:rPr>
+        <w:t>Juergen</w:t>
+      </w:r>
+      <w:proofErr w:type="spellEnd"/>
+      <w:r>
+        <w:rPr>
+          <w:b/>
+          <w:sz w:val="36"/>
+          <w:szCs w:val="36"/>
+        </w:rPr>
+        <w:t xml:space="preserve"> Segura Chevez</w:t>
       </w:r>
     </w:p>
     <w:p>
@@ -430,7 +450,21 @@
         <w:rPr>
           <w:lang w:val="es-ES"/>
         </w:rPr>
-        <w:t>Creación de pagina web de la iglesia comunidad propósito</w:t>
+        <w:t xml:space="preserve">Creación de </w:t>
+      </w:r>
+      <w:proofErr w:type="spellStart"/>
+      <w:r>
+        <w:rPr>
+          <w:lang w:val="es-ES"/>
+        </w:rPr>
+        <w:t>pagina</w:t>
+      </w:r>
+      <w:proofErr w:type="spellEnd"/>
+      <w:r>
+        <w:rPr>
+          <w:lang w:val="es-ES"/>
+        </w:rPr>
+        <w:t xml:space="preserve"> web de la iglesia comunidad propósito</w:t>
       </w:r>
       <w:r>
         <w:rPr>
@@ -444,6 +478,7 @@
         </w:rPr>
         <w:t xml:space="preserve">con </w:t>
       </w:r>
+      <w:proofErr w:type="spellStart"/>
       <w:r>
         <w:rPr>
           <w:lang w:val="es-ES"/>
@@ -466,7 +501,14 @@
         <w:rPr>
           <w:lang w:val="es-ES"/>
         </w:rPr>
-        <w:t>pp para la administración de peticiones</w:t>
+        <w:t>pp</w:t>
+      </w:r>
+      <w:proofErr w:type="spellEnd"/>
+      <w:r>
+        <w:rPr>
+          <w:lang w:val="es-ES"/>
+        </w:rPr>
+        <w:t xml:space="preserve"> para la administración de peticiones</w:t>
       </w:r>
     </w:p>
     <w:p>
@@ -520,56 +562,110 @@
           <w:lang w:val="es-ES"/>
         </w:rPr>
       </w:pPr>
-      <w:r>
-        <w:rPr>
-          <w:lang w:val="es-ES"/>
-        </w:rPr>
-        <w:t>Pagina de login</w:t>
-      </w:r>
-    </w:p>
-    <w:p>
-      <w:pPr>
-        <w:rPr>
-          <w:lang w:val="es-ES"/>
-        </w:rPr>
-      </w:pPr>
-      <w:r>
-        <w:rPr>
-          <w:lang w:val="es-ES"/>
-        </w:rPr>
-        <w:t>Pagina de registro</w:t>
-      </w:r>
-    </w:p>
-    <w:p>
-      <w:pPr>
-        <w:rPr>
-          <w:lang w:val="es-ES"/>
-        </w:rPr>
-      </w:pPr>
-      <w:r>
-        <w:rPr>
-          <w:lang w:val="es-ES"/>
-        </w:rPr>
-        <w:t>Pagina de aceptación de usuarios</w:t>
-      </w:r>
-      <w:r>
-        <w:rPr>
-          <w:lang w:val="es-ES"/>
-        </w:rPr>
-        <w:t xml:space="preserve"> (pensar en correo electrónico para aprobación sin entrar a la pagina, interacción con usuarios)</w:t>
-      </w:r>
-    </w:p>
-    <w:p>
-      <w:pPr>
-        <w:rPr>
-          <w:lang w:val="es-ES"/>
-        </w:rPr>
-      </w:pPr>
-      <w:r>
-        <w:rPr>
-          <w:lang w:val="es-ES"/>
-        </w:rPr>
-        <w:t>Pagina de administración de usuarios (CRUD)</w:t>
+      <w:proofErr w:type="spellStart"/>
+      <w:r>
+        <w:rPr>
+          <w:lang w:val="es-ES"/>
+        </w:rPr>
+        <w:t>Pagina</w:t>
+      </w:r>
+      <w:proofErr w:type="spellEnd"/>
+      <w:r>
+        <w:rPr>
+          <w:lang w:val="es-ES"/>
+        </w:rPr>
+        <w:t xml:space="preserve"> de </w:t>
+      </w:r>
+      <w:proofErr w:type="spellStart"/>
+      <w:r>
+        <w:rPr>
+          <w:lang w:val="es-ES"/>
+        </w:rPr>
+        <w:t>login</w:t>
+      </w:r>
+      <w:proofErr w:type="spellEnd"/>
+    </w:p>
+    <w:p>
+      <w:pPr>
+        <w:rPr>
+          <w:lang w:val="es-ES"/>
+        </w:rPr>
+      </w:pPr>
+      <w:proofErr w:type="spellStart"/>
+      <w:r>
+        <w:rPr>
+          <w:lang w:val="es-ES"/>
+        </w:rPr>
+        <w:t>Pagina</w:t>
+      </w:r>
+      <w:proofErr w:type="spellEnd"/>
+      <w:r>
+        <w:rPr>
+          <w:lang w:val="es-ES"/>
+        </w:rPr>
+        <w:t xml:space="preserve"> de registro</w:t>
+      </w:r>
+    </w:p>
+    <w:p>
+      <w:pPr>
+        <w:rPr>
+          <w:lang w:val="es-ES"/>
+        </w:rPr>
+      </w:pPr>
+      <w:proofErr w:type="spellStart"/>
+      <w:r>
+        <w:rPr>
+          <w:lang w:val="es-ES"/>
+        </w:rPr>
+        <w:t>Pagina</w:t>
+      </w:r>
+      <w:proofErr w:type="spellEnd"/>
+      <w:r>
+        <w:rPr>
+          <w:lang w:val="es-ES"/>
+        </w:rPr>
+        <w:t xml:space="preserve"> de aceptación de usuarios</w:t>
+      </w:r>
+      <w:r>
+        <w:rPr>
+          <w:lang w:val="es-ES"/>
+        </w:rPr>
+        <w:t xml:space="preserve"> (pensar en correo electrónico para aprobación sin entrar a la </w:t>
+      </w:r>
+      <w:proofErr w:type="spellStart"/>
+      <w:r>
+        <w:rPr>
+          <w:lang w:val="es-ES"/>
+        </w:rPr>
+        <w:t>pagina</w:t>
+      </w:r>
+      <w:proofErr w:type="spellEnd"/>
+      <w:r>
+        <w:rPr>
+          <w:lang w:val="es-ES"/>
+        </w:rPr>
+        <w:t>, interacción con usuarios)</w:t>
+      </w:r>
+    </w:p>
+    <w:p>
+      <w:pPr>
+        <w:rPr>
+          <w:lang w:val="es-ES"/>
+        </w:rPr>
+      </w:pPr>
+      <w:proofErr w:type="spellStart"/>
+      <w:r>
+        <w:rPr>
+          <w:lang w:val="es-ES"/>
+        </w:rPr>
+        <w:t>Pagina</w:t>
+      </w:r>
+      <w:proofErr w:type="spellEnd"/>
+      <w:r>
+        <w:rPr>
+          <w:lang w:val="es-ES"/>
+        </w:rPr>
+        <w:t xml:space="preserve"> de administración de usuarios (CRUD)</w:t>
       </w:r>
     </w:p>
     <w:p>
@@ -648,6 +744,7 @@
         </w:rPr>
         <w:t xml:space="preserve">Mensaje </w:t>
       </w:r>
+      <w:proofErr w:type="spellStart"/>
       <w:r>
         <w:rPr>
           <w:lang w:val="es-ES"/>
@@ -658,7 +755,14 @@
         <w:rPr>
           <w:lang w:val="es-ES"/>
         </w:rPr>
-        <w:t>s de petición guardada</w:t>
+        <w:t>s</w:t>
+      </w:r>
+      <w:proofErr w:type="spellEnd"/>
+      <w:r>
+        <w:rPr>
+          <w:lang w:val="es-ES"/>
+        </w:rPr>
+        <w:t xml:space="preserve"> de petición guardada</w:t>
       </w:r>
     </w:p>
     <w:p>
@@ -743,7 +847,21 @@
         <w:rPr>
           <w:lang w:val="es-ES"/>
         </w:rPr>
-        <w:t>Back end en servidor web</w:t>
+        <w:t xml:space="preserve">Back </w:t>
+      </w:r>
+      <w:proofErr w:type="spellStart"/>
+      <w:r>
+        <w:rPr>
+          <w:lang w:val="es-ES"/>
+        </w:rPr>
+        <w:t>end</w:t>
+      </w:r>
+      <w:proofErr w:type="spellEnd"/>
+      <w:r>
+        <w:rPr>
+          <w:lang w:val="es-ES"/>
+        </w:rPr>
+        <w:t xml:space="preserve"> en servidor web</w:t>
       </w:r>
     </w:p>
     <w:p>
@@ -976,14 +1094,34 @@
                 <w:lang w:eastAsia="es-CR"/>
               </w:rPr>
             </w:pPr>
+            <w:proofErr w:type="spellStart"/>
             <w:r>
               <w:rPr>
                 <w:rFonts w:ascii="Calibri" w:eastAsia="Times New Roman" w:hAnsi="Calibri" w:cs="Calibri"/>
                 <w:color w:val="000000"/>
                 <w:lang w:val="es-ES" w:eastAsia="es-CR"/>
               </w:rPr>
-              <w:t>Pagina de login</w:t>
-            </w:r>
+              <w:t>Pagina</w:t>
+            </w:r>
+            <w:proofErr w:type="spellEnd"/>
+            <w:r>
+              <w:rPr>
+                <w:rFonts w:ascii="Calibri" w:eastAsia="Times New Roman" w:hAnsi="Calibri" w:cs="Calibri"/>
+                <w:color w:val="000000"/>
+                <w:lang w:val="es-ES" w:eastAsia="es-CR"/>
+              </w:rPr>
+              <w:t xml:space="preserve"> de </w:t>
+            </w:r>
+            <w:proofErr w:type="spellStart"/>
+            <w:r>
+              <w:rPr>
+                <w:rFonts w:ascii="Calibri" w:eastAsia="Times New Roman" w:hAnsi="Calibri" w:cs="Calibri"/>
+                <w:color w:val="000000"/>
+                <w:lang w:val="es-ES" w:eastAsia="es-CR"/>
+              </w:rPr>
+              <w:t>login</w:t>
+            </w:r>
+            <w:proofErr w:type="spellEnd"/>
           </w:p>
         </w:tc>
         <w:tc>
@@ -1053,13 +1191,23 @@
                 <w:lang w:eastAsia="es-CR"/>
               </w:rPr>
             </w:pPr>
+            <w:proofErr w:type="spellStart"/>
             <w:r>
               <w:rPr>
                 <w:rFonts w:ascii="Calibri" w:eastAsia="Times New Roman" w:hAnsi="Calibri" w:cs="Calibri"/>
                 <w:color w:val="000000"/>
                 <w:lang w:val="es-ES" w:eastAsia="es-CR"/>
               </w:rPr>
-              <w:t>Pagina de registro</w:t>
+              <w:t>Pagina</w:t>
+            </w:r>
+            <w:proofErr w:type="spellEnd"/>
+            <w:r>
+              <w:rPr>
+                <w:rFonts w:ascii="Calibri" w:eastAsia="Times New Roman" w:hAnsi="Calibri" w:cs="Calibri"/>
+                <w:color w:val="000000"/>
+                <w:lang w:val="es-ES" w:eastAsia="es-CR"/>
+              </w:rPr>
+              <w:t xml:space="preserve"> de registro</w:t>
             </w:r>
           </w:p>
         </w:tc>
@@ -1139,13 +1287,41 @@
                 <w:lang w:eastAsia="es-CR"/>
               </w:rPr>
             </w:pPr>
+            <w:proofErr w:type="spellStart"/>
             <w:r>
               <w:rPr>
                 <w:rFonts w:ascii="Calibri" w:eastAsia="Times New Roman" w:hAnsi="Calibri" w:cs="Calibri"/>
                 <w:color w:val="000000"/>
                 <w:lang w:val="es-ES" w:eastAsia="es-CR"/>
               </w:rPr>
-              <w:t>Pagina de aceptación de usuarios (pensar en correo electrónico para aprobación sin entrar a la pagina, interacción con usuarios)</w:t>
+              <w:t>Pagina</w:t>
+            </w:r>
+            <w:proofErr w:type="spellEnd"/>
+            <w:r>
+              <w:rPr>
+                <w:rFonts w:ascii="Calibri" w:eastAsia="Times New Roman" w:hAnsi="Calibri" w:cs="Calibri"/>
+                <w:color w:val="000000"/>
+                <w:lang w:val="es-ES" w:eastAsia="es-CR"/>
+              </w:rPr>
+              <w:t xml:space="preserve"> de aceptación de usuarios (pensar en correo electrónico para aprobación sin entrar a la </w:t>
+            </w:r>
+            <w:proofErr w:type="spellStart"/>
+            <w:r>
+              <w:rPr>
+                <w:rFonts w:ascii="Calibri" w:eastAsia="Times New Roman" w:hAnsi="Calibri" w:cs="Calibri"/>
+                <w:color w:val="000000"/>
+                <w:lang w:val="es-ES" w:eastAsia="es-CR"/>
+              </w:rPr>
+              <w:t>pagina</w:t>
+            </w:r>
+            <w:proofErr w:type="spellEnd"/>
+            <w:r>
+              <w:rPr>
+                <w:rFonts w:ascii="Calibri" w:eastAsia="Times New Roman" w:hAnsi="Calibri" w:cs="Calibri"/>
+                <w:color w:val="000000"/>
+                <w:lang w:val="es-ES" w:eastAsia="es-CR"/>
+              </w:rPr>
+              <w:t>, interacción con usuarios)</w:t>
             </w:r>
           </w:p>
         </w:tc>
@@ -1225,13 +1401,23 @@
                 <w:lang w:eastAsia="es-CR"/>
               </w:rPr>
             </w:pPr>
+            <w:proofErr w:type="spellStart"/>
             <w:r>
               <w:rPr>
                 <w:rFonts w:ascii="Calibri" w:eastAsia="Times New Roman" w:hAnsi="Calibri" w:cs="Calibri"/>
                 <w:color w:val="000000"/>
                 <w:lang w:val="es-ES" w:eastAsia="es-CR"/>
               </w:rPr>
-              <w:t>Pagina de administración de usuarios (CRUD)</w:t>
+              <w:t>Pagina</w:t>
+            </w:r>
+            <w:proofErr w:type="spellEnd"/>
+            <w:r>
+              <w:rPr>
+                <w:rFonts w:ascii="Calibri" w:eastAsia="Times New Roman" w:hAnsi="Calibri" w:cs="Calibri"/>
+                <w:color w:val="000000"/>
+                <w:lang w:val="es-ES" w:eastAsia="es-CR"/>
+              </w:rPr>
+              <w:t xml:space="preserve"> de administración de usuarios (CRUD)</w:t>
             </w:r>
           </w:p>
         </w:tc>
@@ -1430,15 +1616,7 @@
                 <w:color w:val="006100"/>
                 <w:lang w:eastAsia="es-CR"/>
               </w:rPr>
-              <w:t> </w:t>
-            </w:r>
-            <w:r>
-              <w:rPr>
-                <w:rFonts w:ascii="Calibri" w:eastAsia="Times New Roman" w:hAnsi="Calibri" w:cs="Calibri"/>
-                <w:color w:val="006100"/>
-                <w:lang w:eastAsia="es-CR"/>
-              </w:rPr>
-              <w:t xml:space="preserve">… </w:t>
+              <w:t>Sí</w:t>
             </w:r>
           </w:p>
         </w:tc>
@@ -1473,7 +1651,15 @@
                 <w:color w:val="006100"/>
                 <w:lang w:eastAsia="es-CR"/>
               </w:rPr>
-              <w:t>En proceso(Sebas)…</w:t>
+              <w:t xml:space="preserve"> </w:t>
+            </w:r>
+            <w:r>
+              <w:rPr>
+                <w:rFonts w:ascii="Calibri" w:eastAsia="Times New Roman" w:hAnsi="Calibri" w:cs="Calibri"/>
+                <w:color w:val="006100"/>
+                <w:lang w:eastAsia="es-CR"/>
+              </w:rPr>
+              <w:t>(Sebas)</w:t>
             </w:r>
           </w:p>
         </w:tc>
@@ -1677,7 +1863,25 @@
                 <w:color w:val="000000"/>
                 <w:lang w:val="es-ES" w:eastAsia="es-CR"/>
               </w:rPr>
-              <w:t>Mensaje Js de petición guardada</w:t>
+              <w:t xml:space="preserve">Mensaje </w:t>
+            </w:r>
+            <w:proofErr w:type="spellStart"/>
+            <w:r>
+              <w:rPr>
+                <w:rFonts w:ascii="Calibri" w:eastAsia="Times New Roman" w:hAnsi="Calibri" w:cs="Calibri"/>
+                <w:color w:val="000000"/>
+                <w:lang w:val="es-ES" w:eastAsia="es-CR"/>
+              </w:rPr>
+              <w:t>Js</w:t>
+            </w:r>
+            <w:proofErr w:type="spellEnd"/>
+            <w:r>
+              <w:rPr>
+                <w:rFonts w:ascii="Calibri" w:eastAsia="Times New Roman" w:hAnsi="Calibri" w:cs="Calibri"/>
+                <w:color w:val="000000"/>
+                <w:lang w:val="es-ES" w:eastAsia="es-CR"/>
+              </w:rPr>
+              <w:t xml:space="preserve"> de petición guardada</w:t>
             </w:r>
           </w:p>
         </w:tc>

</xml_diff>